<commit_message>
Made changes to search, little bugfix
</commit_message>
<xml_diff>
--- a/docs/UserDocumentation.docx
+++ b/docs/UserDocumentation.docx
@@ -15,7 +15,6 @@
           <w:szCs w:val="64"/>
         </w:rPr>
       </w:pPr>
-      <w:proofErr w:type="spellStart"/>
       <w:r>
         <w:rPr>
           <w:b/>
@@ -25,7 +24,6 @@
         </w:rPr>
         <w:t>PollakPizza</w:t>
       </w:r>
-      <w:proofErr w:type="spellEnd"/>
     </w:p>
     <w:p>
       <w:pPr>
@@ -77,21 +75,17 @@
       <w:r>
         <w:t xml:space="preserve">Kezdésként a bejelentkezés oldalt fogja látni, </w:t>
       </w:r>
-      <w:proofErr w:type="spellStart"/>
       <w:proofErr w:type="gramStart"/>
       <w:r>
-        <w:t>ahoz</w:t>
-      </w:r>
-      <w:proofErr w:type="spellEnd"/>
+        <w:t>ahhoz</w:t>
+      </w:r>
       <w:proofErr w:type="gramEnd"/>
       <w:r>
         <w:t xml:space="preserve"> hogy regisztráljon rá kell nyomnia a "REGISZTRÁCIÓ" gombra, ez majd </w:t>
       </w:r>
-      <w:proofErr w:type="spellStart"/>
-      <w:r>
-        <w:t>átírányítja</w:t>
-      </w:r>
-      <w:proofErr w:type="spellEnd"/>
+      <w:r>
+        <w:t>átirányítja</w:t>
+      </w:r>
       <w:r>
         <w:t xml:space="preserve"> önt. Miután regisztrációt csinálja a "Név" mezőhöz írja be a nevét, a születési dátumnál a naptár </w:t>
       </w:r>
@@ -253,15 +247,13 @@
       </w:r>
       <w:proofErr w:type="gramEnd"/>
       <w:r>
-        <w:t xml:space="preserve"> ha elfelejtette a jelszavát rád tud menni a "Elfelejtette a jelszavát" ahol be írja a email címet amivel regisztrált, ezután ha helyesen írta be akkor a email címére küldünk egy emailt amiben van egy link amelyre rákattintva átvezet egy oldalra ahol a jelszavát meg tudja </w:t>
-      </w:r>
-      <w:proofErr w:type="spellStart"/>
-      <w:r>
-        <w:t>változatni</w:t>
-      </w:r>
-      <w:proofErr w:type="spellEnd"/>
-      <w:r>
-        <w:t xml:space="preserve">, miután </w:t>
+        <w:t xml:space="preserve"> ha elfelejtette a jelszavát rád tud menni a "Elfelejtette a jelszavát" ahol be írja a email címet amivel regisztrált, ezután ha helyesen írta be akkor a email címére küldünk egy emailt amiben van egy link amelyre rákattintva átvezet egy oldalra ahol a jelszavát meg tudja változ</w:t>
+      </w:r>
+      <w:r>
+        <w:t>t</w:t>
+      </w:r>
+      <w:r>
+        <w:t xml:space="preserve">atni, miután </w:t>
       </w:r>
       <w:r>
         <w:lastRenderedPageBreak/>
@@ -348,19 +340,15 @@
       <w:r>
         <w:t xml:space="preserve">Ez az oldal amilyet elsőre lesz képes megtekinteni miután belépett, innen képes </w:t>
       </w:r>
-      <w:proofErr w:type="spellStart"/>
-      <w:r>
-        <w:t>élerni</w:t>
-      </w:r>
-      <w:proofErr w:type="spellEnd"/>
+      <w:r>
+        <w:t>elérni</w:t>
+      </w:r>
       <w:r>
         <w:t xml:space="preserve"> a szolgáltatásaink nagy részét, ha </w:t>
       </w:r>
-      <w:proofErr w:type="spellStart"/>
-      <w:r>
-        <w:t>lejebb</w:t>
-      </w:r>
-      <w:proofErr w:type="spellEnd"/>
+      <w:r>
+        <w:t>lejjebb</w:t>
+      </w:r>
       <w:r>
         <w:t xml:space="preserve"> görget képes megtekinteni pizza ajánlatokat, illetve el tud kezdeni rendelni vagy az oldal alján található gomb lenyomásával vagy a navigációs sávon rákattint a "Rendelés" menüpontra, vagy képes elérni a pizzánk listáját ahol képes megtekinteni az összes pizzát amivel rendelkezünk, innen képes lesz azt a pizzát rendelni azonnal vagy kosárba helyezni hogy tovább folytassa a vásárlását.</w:t>
       </w:r>
@@ -483,7 +471,6 @@
           <w:szCs w:val="28"/>
         </w:rPr>
       </w:pPr>
-      <w:proofErr w:type="spellStart"/>
       <w:r>
         <w:rPr>
           <w:b/>
@@ -491,31 +478,13 @@
           <w:sz w:val="28"/>
           <w:szCs w:val="28"/>
         </w:rPr>
-        <w:t>Admin</w:t>
-      </w:r>
-      <w:proofErr w:type="spellEnd"/>
-      <w:r>
-        <w:rPr>
-          <w:b/>
-          <w:bCs/>
-          <w:sz w:val="28"/>
-          <w:szCs w:val="28"/>
-        </w:rPr>
-        <w:t xml:space="preserve"> Felület</w:t>
+        <w:t>Admin Felület</w:t>
       </w:r>
     </w:p>
     <w:p>
       <w:r>
         <w:lastRenderedPageBreak/>
-        <w:t xml:space="preserve">Az </w:t>
-      </w:r>
-      <w:proofErr w:type="spellStart"/>
-      <w:r>
-        <w:t>admin</w:t>
-      </w:r>
-      <w:proofErr w:type="spellEnd"/>
-      <w:r>
-        <w:t xml:space="preserve"> felületen képes kezelni </w:t>
+        <w:t xml:space="preserve">Az admin felületen képes kezelni </w:t>
       </w:r>
       <w:proofErr w:type="gramStart"/>
       <w:r>
@@ -570,6 +539,103 @@
                       <a:avLst/>
                     </a:prstGeom>
                     <a:noFill/>
+                  </pic:spPr>
+                </pic:pic>
+              </a:graphicData>
+            </a:graphic>
+          </wp:inline>
+        </w:drawing>
+      </w:r>
+    </w:p>
+    <w:p>
+      <w:pPr>
+        <w:pBdr>
+          <w:bottom w:val="single" w:sz="4" w:space="0" w:color="auto"/>
+        </w:pBdr>
+        <w:rPr>
+          <w:b/>
+          <w:bCs/>
+          <w:sz w:val="28"/>
+          <w:szCs w:val="28"/>
+        </w:rPr>
+      </w:pPr>
+      <w:r>
+        <w:rPr>
+          <w:b/>
+          <w:bCs/>
+          <w:sz w:val="28"/>
+          <w:szCs w:val="28"/>
+        </w:rPr>
+        <w:t>Menü oldal</w:t>
+      </w:r>
+    </w:p>
+    <w:p>
+      <w:pPr>
+        <w:rPr>
+          <w:noProof/>
+        </w:rPr>
+      </w:pPr>
+      <w:r>
+        <w:t xml:space="preserve">A menü oldal arra </w:t>
+      </w:r>
+      <w:proofErr w:type="gramStart"/>
+      <w:r>
+        <w:t>szolgál</w:t>
+      </w:r>
+      <w:proofErr w:type="gramEnd"/>
+      <w:r>
+        <w:t xml:space="preserve"> hogy a felhasználó megtekintse a rendelkezésre álló pizzáinkat, ennek az oldalnak a segítségével akár meg is kereshet olyan pizzát amilyet preferálni hogy a rendelésnél tudja a felhasználó milyen pizzát szeretne rendelni. Pizzát lehet keresni név és feltét alapján is, </w:t>
+      </w:r>
+      <w:proofErr w:type="gramStart"/>
+      <w:r>
+        <w:t>természetesen</w:t>
+      </w:r>
+      <w:proofErr w:type="gramEnd"/>
+      <w:r>
+        <w:t xml:space="preserve"> ha a neves keresést választja akkor megkeresi az összes pizzát ami hasonló névvel rendelkezik mint a keresés</w:t>
+      </w:r>
+      <w:r>
+        <w:t>ben megadott név, illetve feltét alapján is amivel meg tudja adni milyen feltétek vannak az adott pizzák amiket ön keres.</w:t>
+      </w:r>
+      <w:r>
+        <w:rPr>
+          <w:noProof/>
+        </w:rPr>
+        <w:t xml:space="preserve"> </w:t>
+      </w:r>
+      <w:r>
+        <w:rPr>
+          <w:noProof/>
+        </w:rPr>
+        <w:drawing>
+          <wp:inline distT="0" distB="0" distL="0" distR="0" wp14:anchorId="44DEAE1C" wp14:editId="39F25041">
+            <wp:extent cx="5760720" cy="2469515"/>
+            <wp:effectExtent l="0" t="0" r="0" b="6985"/>
+            <wp:docPr id="1" name="Kép 1"/>
+            <wp:cNvGraphicFramePr>
+              <a:graphicFrameLocks xmlns:a="http://schemas.openxmlformats.org/drawingml/2006/main" noChangeAspect="1"/>
+            </wp:cNvGraphicFramePr>
+            <a:graphic xmlns:a="http://schemas.openxmlformats.org/drawingml/2006/main">
+              <a:graphicData uri="http://schemas.openxmlformats.org/drawingml/2006/picture">
+                <pic:pic xmlns:pic="http://schemas.openxmlformats.org/drawingml/2006/picture">
+                  <pic:nvPicPr>
+                    <pic:cNvPr id="1" name=""/>
+                    <pic:cNvPicPr/>
+                  </pic:nvPicPr>
+                  <pic:blipFill>
+                    <a:blip r:embed="rId9"/>
+                    <a:stretch>
+                      <a:fillRect/>
+                    </a:stretch>
+                  </pic:blipFill>
+                  <pic:spPr>
+                    <a:xfrm>
+                      <a:off x="0" y="0"/>
+                      <a:ext cx="5760720" cy="2469515"/>
+                    </a:xfrm>
+                    <a:prstGeom prst="rect">
+                      <a:avLst/>
+                    </a:prstGeom>
                   </pic:spPr>
                 </pic:pic>
               </a:graphicData>

</xml_diff>